<commit_message>
add db and start_window ui
</commit_message>
<xml_diff>
--- a/техническое задание.docx
+++ b/техническое задание.docx
@@ -4,6 +4,146 @@
   <w:body>
     <w:p>
       <w:pPr>
+        <w:jc w:val="right"/>
+        <w:rPr>
+          <w:rFonts w:ascii="Times New Roman" w:hAnsi="Times New Roman" w:cs="Times New Roman"/>
+          <w:i/>
+          <w:iCs/>
+          <w:sz w:val="28"/>
+          <w:szCs w:val="28"/>
+        </w:rPr>
+      </w:pPr>
+      <w:r>
+        <w:rPr>
+          <w:rFonts w:ascii="Times New Roman" w:hAnsi="Times New Roman" w:cs="Times New Roman"/>
+          <w:i/>
+          <w:iCs/>
+          <w:sz w:val="28"/>
+          <w:szCs w:val="28"/>
+        </w:rPr>
+        <w:t>Седельников Данила</w:t>
+      </w:r>
+    </w:p>
+    <w:p>
+      <w:pPr>
+        <w:jc w:val="right"/>
+        <w:rPr>
+          <w:rFonts w:ascii="Times New Roman" w:hAnsi="Times New Roman" w:cs="Times New Roman"/>
+          <w:i/>
+          <w:iCs/>
+          <w:sz w:val="28"/>
+          <w:szCs w:val="28"/>
+          <w:lang w:val="en-US"/>
+        </w:rPr>
+      </w:pPr>
+      <w:hyperlink r:id="rId5" w:history="1">
+        <w:r>
+          <w:rPr>
+            <w:rStyle w:val="a4"/>
+            <w:rFonts w:ascii="Times New Roman" w:hAnsi="Times New Roman" w:cs="Times New Roman"/>
+            <w:i/>
+            <w:iCs/>
+            <w:sz w:val="28"/>
+            <w:szCs w:val="28"/>
+            <w:lang w:val="en-US"/>
+          </w:rPr>
+          <w:t>t.m</w:t>
+        </w:r>
+        <w:r>
+          <w:rPr>
+            <w:rStyle w:val="a4"/>
+            <w:rFonts w:ascii="Times New Roman" w:hAnsi="Times New Roman" w:cs="Times New Roman"/>
+            <w:i/>
+            <w:iCs/>
+            <w:sz w:val="28"/>
+            <w:szCs w:val="28"/>
+            <w:lang w:val="en-US"/>
+          </w:rPr>
+          <w:t>e</w:t>
+        </w:r>
+        <w:r>
+          <w:rPr>
+            <w:rStyle w:val="a4"/>
+            <w:rFonts w:ascii="Times New Roman" w:hAnsi="Times New Roman" w:cs="Times New Roman"/>
+            <w:i/>
+            <w:iCs/>
+            <w:sz w:val="28"/>
+            <w:szCs w:val="28"/>
+            <w:lang w:val="en-US"/>
+          </w:rPr>
+          <w:t>/</w:t>
+        </w:r>
+        <w:proofErr w:type="spellStart"/>
+        <w:r>
+          <w:rPr>
+            <w:rStyle w:val="a4"/>
+            <w:rFonts w:ascii="Times New Roman" w:hAnsi="Times New Roman" w:cs="Times New Roman"/>
+            <w:i/>
+            <w:iCs/>
+            <w:sz w:val="28"/>
+            <w:szCs w:val="28"/>
+            <w:lang w:val="en-US"/>
+          </w:rPr>
+          <w:t>forever_molodoy</w:t>
+        </w:r>
+        <w:proofErr w:type="spellEnd"/>
+      </w:hyperlink>
+    </w:p>
+    <w:p>
+      <w:pPr>
+        <w:jc w:val="right"/>
+        <w:rPr>
+          <w:rFonts w:ascii="Times New Roman" w:hAnsi="Times New Roman" w:cs="Times New Roman"/>
+          <w:i/>
+          <w:iCs/>
+          <w:sz w:val="28"/>
+          <w:szCs w:val="28"/>
+          <w:lang w:val="en-US"/>
+        </w:rPr>
+      </w:pPr>
+      <w:hyperlink r:id="rId6" w:history="1">
+        <w:r>
+          <w:rPr>
+            <w:rStyle w:val="a4"/>
+            <w:rFonts w:ascii="Times New Roman" w:hAnsi="Times New Roman" w:cs="Times New Roman"/>
+            <w:i/>
+            <w:iCs/>
+            <w:sz w:val="28"/>
+            <w:szCs w:val="28"/>
+            <w:lang w:val="en-US"/>
+          </w:rPr>
+          <w:t>github.com/</w:t>
+        </w:r>
+        <w:proofErr w:type="spellStart"/>
+        <w:r>
+          <w:rPr>
+            <w:rStyle w:val="a4"/>
+            <w:rFonts w:ascii="Times New Roman" w:hAnsi="Times New Roman" w:cs="Times New Roman"/>
+            <w:i/>
+            <w:iCs/>
+            <w:sz w:val="28"/>
+            <w:szCs w:val="28"/>
+            <w:lang w:val="en-US"/>
+          </w:rPr>
+          <w:t>Tanax-Xt</w:t>
+        </w:r>
+        <w:proofErr w:type="spellEnd"/>
+        <w:r>
+          <w:rPr>
+            <w:rStyle w:val="a4"/>
+            <w:rFonts w:ascii="Times New Roman" w:hAnsi="Times New Roman" w:cs="Times New Roman"/>
+            <w:i/>
+            <w:iCs/>
+            <w:sz w:val="28"/>
+            <w:szCs w:val="28"/>
+            <w:lang w:val="en-US"/>
+          </w:rPr>
+          <w:t>/Digital-journal-Desktop</w:t>
+        </w:r>
+      </w:hyperlink>
+    </w:p>
+    <w:p>
+      <w:pPr>
         <w:jc w:val="center"/>
         <w:rPr>
           <w:rFonts w:ascii="Times New Roman" w:hAnsi="Times New Roman" w:cs="Times New Roman"/>
@@ -11,78 +151,7 @@
           <w:bCs/>
           <w:sz w:val="28"/>
           <w:szCs w:val="28"/>
-        </w:rPr>
-      </w:pPr>
-      <w:r>
-        <w:rPr>
-          <w:rFonts w:ascii="Times New Roman" w:hAnsi="Times New Roman" w:cs="Times New Roman"/>
-          <w:b/>
-          <w:bCs/>
-          <w:sz w:val="28"/>
-          <w:szCs w:val="28"/>
-        </w:rPr>
-        <w:t>Седельников Данила</w:t>
-      </w:r>
-    </w:p>
-    <w:p>
-      <w:pPr>
-        <w:jc w:val="center"/>
-        <w:rPr>
-          <w:rFonts w:ascii="Times New Roman" w:hAnsi="Times New Roman" w:cs="Times New Roman"/>
-          <w:b/>
-          <w:bCs/>
-          <w:sz w:val="28"/>
-          <w:szCs w:val="28"/>
           <w:lang w:val="en-US"/>
-        </w:rPr>
-      </w:pPr>
-      <w:r>
-        <w:rPr>
-          <w:rFonts w:ascii="Times New Roman" w:hAnsi="Times New Roman" w:cs="Times New Roman"/>
-          <w:b/>
-          <w:bCs/>
-          <w:sz w:val="28"/>
-          <w:szCs w:val="28"/>
-          <w:lang w:val="en-US"/>
-        </w:rPr>
-        <w:t>t.me/</w:t>
-      </w:r>
-      <w:proofErr w:type="spellStart"/>
-      <w:r>
-        <w:rPr>
-          <w:rFonts w:ascii="Times New Roman" w:hAnsi="Times New Roman" w:cs="Times New Roman"/>
-          <w:b/>
-          <w:bCs/>
-          <w:sz w:val="28"/>
-          <w:szCs w:val="28"/>
-          <w:lang w:val="en-US"/>
-        </w:rPr>
-        <w:t>forever_molodoy</w:t>
-      </w:r>
-      <w:proofErr w:type="spellEnd"/>
-    </w:p>
-    <w:p>
-      <w:pPr>
-        <w:jc w:val="center"/>
-        <w:rPr>
-          <w:rFonts w:ascii="Times New Roman" w:hAnsi="Times New Roman" w:cs="Times New Roman"/>
-          <w:b/>
-          <w:bCs/>
-          <w:sz w:val="28"/>
-          <w:szCs w:val="28"/>
-          <w:lang w:val="en-US"/>
-        </w:rPr>
-      </w:pPr>
-    </w:p>
-    <w:p>
-      <w:pPr>
-        <w:jc w:val="center"/>
-        <w:rPr>
-          <w:rFonts w:ascii="Times New Roman" w:hAnsi="Times New Roman" w:cs="Times New Roman"/>
-          <w:b/>
-          <w:bCs/>
-          <w:sz w:val="28"/>
-          <w:szCs w:val="28"/>
         </w:rPr>
       </w:pPr>
     </w:p>
@@ -504,6 +573,14 @@
           <w:szCs w:val="28"/>
         </w:rPr>
         <w:t>добавлять учеников и учителей, создавать классы</w:t>
+      </w:r>
+      <w:r>
+        <w:rPr>
+          <w:rFonts w:ascii="Times New Roman" w:hAnsi="Times New Roman" w:cs="Times New Roman"/>
+          <w:sz w:val="28"/>
+          <w:szCs w:val="28"/>
+        </w:rPr>
+        <w:t>, все возможности учителя</w:t>
       </w:r>
     </w:p>
     <w:p>
@@ -1494,6 +1571,41 @@
       <w:contextualSpacing/>
     </w:pPr>
   </w:style>
+  <w:style w:type="character" w:styleId="a4">
+    <w:name w:val="Hyperlink"/>
+    <w:basedOn w:val="a0"/>
+    <w:uiPriority w:val="99"/>
+    <w:unhideWhenUsed/>
+    <w:rsid w:val="008972FC"/>
+    <w:rPr>
+      <w:color w:val="0563C1" w:themeColor="hyperlink"/>
+      <w:u w:val="single"/>
+    </w:rPr>
+  </w:style>
+  <w:style w:type="character" w:styleId="a5">
+    <w:name w:val="Unresolved Mention"/>
+    <w:basedOn w:val="a0"/>
+    <w:uiPriority w:val="99"/>
+    <w:semiHidden/>
+    <w:unhideWhenUsed/>
+    <w:rsid w:val="008972FC"/>
+    <w:rPr>
+      <w:color w:val="605E5C"/>
+      <w:shd w:val="clear" w:color="auto" w:fill="E1DFDD"/>
+    </w:rPr>
+  </w:style>
+  <w:style w:type="character" w:styleId="a6">
+    <w:name w:val="FollowedHyperlink"/>
+    <w:basedOn w:val="a0"/>
+    <w:uiPriority w:val="99"/>
+    <w:semiHidden/>
+    <w:unhideWhenUsed/>
+    <w:rsid w:val="008972FC"/>
+    <w:rPr>
+      <w:color w:val="954F72" w:themeColor="followedHyperlink"/>
+      <w:u w:val="single"/>
+    </w:rPr>
+  </w:style>
 </w:styles>
 </file>
 

</xml_diff>